<commit_message>
attempt to download file instead of link - didn't work
</commit_message>
<xml_diff>
--- a/doc/CV.docx
+++ b/doc/CV.docx
@@ -121,7 +121,21 @@
           <w:sz w:val="24"/>
           <w:szCs w:val="22"/>
         </w:rPr>
-        <w:t>BSC</w:t>
+        <w:t>B</w:t>
+      </w:r>
+      <w:r>
+        <w:rPr>
+          <w:sz w:val="24"/>
+          <w:szCs w:val="22"/>
+        </w:rPr>
+        <w:t>S</w:t>
+      </w:r>
+      <w:r>
+        <w:rPr>
+          <w:sz w:val="24"/>
+          <w:szCs w:val="22"/>
+        </w:rPr>
+        <w:t>C</w:t>
       </w:r>
     </w:p>
     <w:p>
@@ -1213,17 +1227,8 @@
           <w:rFonts w:ascii="Corbel" w:hAnsi="Corbel"/>
           <w:sz w:val="20"/>
         </w:rPr>
-        <w:t xml:space="preserve">Working alongside internal and external operational teams to achieve set </w:t>
-      </w:r>
-      <w:proofErr w:type="gramStart"/>
-      <w:r>
-        <w:rPr>
-          <w:rFonts w:ascii="Corbel" w:hAnsi="Corbel"/>
-          <w:sz w:val="20"/>
-        </w:rPr>
-        <w:t>goals</w:t>
-      </w:r>
-      <w:proofErr w:type="gramEnd"/>
+        <w:t>Working alongside internal and external operational teams to achieve set goals</w:t>
+      </w:r>
     </w:p>
     <w:p>
       <w:pPr>
@@ -1285,17 +1290,8 @@
           <w:rFonts w:ascii="Corbel" w:hAnsi="Corbel"/>
           <w:sz w:val="20"/>
         </w:rPr>
-        <w:t xml:space="preserve">Willing to work on a project and support business needs outside of office </w:t>
-      </w:r>
-      <w:proofErr w:type="gramStart"/>
-      <w:r>
-        <w:rPr>
-          <w:rFonts w:ascii="Corbel" w:hAnsi="Corbel"/>
-          <w:sz w:val="20"/>
-        </w:rPr>
-        <w:t>hours</w:t>
-      </w:r>
-      <w:proofErr w:type="gramEnd"/>
+        <w:t>Willing to work on a project and support business needs outside of office hours</w:t>
+      </w:r>
     </w:p>
     <w:p>
       <w:pPr>
@@ -1364,17 +1360,8 @@
           <w:rFonts w:ascii="Corbel" w:hAnsi="Corbel"/>
           <w:sz w:val="20"/>
         </w:rPr>
-        <w:t xml:space="preserve"> as agile and </w:t>
-      </w:r>
-      <w:proofErr w:type="gramStart"/>
-      <w:r>
-        <w:rPr>
-          <w:rFonts w:ascii="Corbel" w:hAnsi="Corbel"/>
-          <w:sz w:val="20"/>
-        </w:rPr>
-        <w:t>waterfall</w:t>
-      </w:r>
-      <w:proofErr w:type="gramEnd"/>
+        <w:t xml:space="preserve"> as agile and waterfall</w:t>
+      </w:r>
     </w:p>
     <w:p>
       <w:pPr>
@@ -1841,20 +1828,8 @@
           <w:sz w:val="20"/>
           <w:szCs w:val="20"/>
         </w:rPr>
-        <w:t xml:space="preserve"> each day are completed by the end of the </w:t>
-      </w:r>
-      <w:proofErr w:type="gramStart"/>
-      <w:r>
-        <w:rPr>
-          <w:rFonts w:ascii="Corbel" w:hAnsi="Corbel" w:cs="Calibri"/>
-          <w:b w:val="0"/>
-          <w:color w:val="000000"/>
-          <w:sz w:val="20"/>
-          <w:szCs w:val="20"/>
-        </w:rPr>
-        <w:t>day</w:t>
-      </w:r>
-      <w:proofErr w:type="gramEnd"/>
+        <w:t xml:space="preserve"> each day are completed by the end of the day</w:t>
+      </w:r>
     </w:p>
     <w:p>
       <w:pPr>
@@ -1879,20 +1854,8 @@
           <w:sz w:val="20"/>
           <w:szCs w:val="20"/>
         </w:rPr>
-        <w:t xml:space="preserve">Making sure to stay professional always during any call that has come through for any </w:t>
-      </w:r>
-      <w:proofErr w:type="gramStart"/>
-      <w:r>
-        <w:rPr>
-          <w:rFonts w:ascii="Corbel" w:hAnsi="Corbel" w:cs="Calibri"/>
-          <w:b w:val="0"/>
-          <w:color w:val="000000"/>
-          <w:sz w:val="20"/>
-          <w:szCs w:val="20"/>
-        </w:rPr>
-        <w:t>ambassadors</w:t>
-      </w:r>
-      <w:proofErr w:type="gramEnd"/>
+        <w:t>Making sure to stay professional always during any call that has come through for any ambassadors</w:t>
+      </w:r>
     </w:p>
     <w:p>
       <w:pPr>
@@ -1916,20 +1879,8 @@
           <w:sz w:val="20"/>
           <w:szCs w:val="20"/>
         </w:rPr>
-        <w:t xml:space="preserve">Ensuring that ambassadors answer correct information to prospect, or applicant </w:t>
-      </w:r>
-      <w:proofErr w:type="gramStart"/>
-      <w:r>
-        <w:rPr>
-          <w:rFonts w:ascii="Corbel" w:hAnsi="Corbel" w:cs="Calibri"/>
-          <w:b w:val="0"/>
-          <w:color w:val="000000"/>
-          <w:sz w:val="20"/>
-          <w:szCs w:val="20"/>
-        </w:rPr>
-        <w:t>students</w:t>
-      </w:r>
-      <w:proofErr w:type="gramEnd"/>
+        <w:t>Ensuring that ambassadors answer correct information to prospect, or applicant students</w:t>
+      </w:r>
     </w:p>
     <w:p>
       <w:pPr>
@@ -1954,21 +1905,8 @@
           <w:sz w:val="20"/>
           <w:szCs w:val="20"/>
         </w:rPr>
-        <w:t xml:space="preserve">Ensuring that tough complaints get answered as prompt and professional as </w:t>
-      </w:r>
-      <w:proofErr w:type="gramStart"/>
-      <w:r>
-        <w:rPr>
-          <w:rFonts w:ascii="Corbel" w:hAnsi="Corbel" w:cs="Calibri"/>
-          <w:b w:val="0"/>
-          <w:bCs/>
-          <w:color w:val="000000"/>
-          <w:sz w:val="20"/>
-          <w:szCs w:val="20"/>
-        </w:rPr>
-        <w:t>possible</w:t>
-      </w:r>
-      <w:proofErr w:type="gramEnd"/>
+        <w:t>Ensuring that tough complaints get answered as prompt and professional as possible</w:t>
+      </w:r>
     </w:p>
     <w:p>
       <w:pPr>
@@ -2382,18 +2320,8 @@
           <w:color w:val="000000"/>
           <w:sz w:val="20"/>
         </w:rPr>
-        <w:t xml:space="preserve">Ensuring that all levels of departments are left in a great standard for the next </w:t>
-      </w:r>
-      <w:proofErr w:type="gramStart"/>
-      <w:r>
-        <w:rPr>
-          <w:rFonts w:ascii="Corbel" w:hAnsi="Corbel" w:cs="Calibri"/>
-          <w:color w:val="000000"/>
-          <w:sz w:val="20"/>
-        </w:rPr>
-        <w:t>day</w:t>
-      </w:r>
-      <w:proofErr w:type="gramEnd"/>
+        <w:t>Ensuring that all levels of departments are left in a great standard for the next day</w:t>
+      </w:r>
     </w:p>
     <w:p>
       <w:pPr>
@@ -2433,25 +2361,7 @@
           <w:color w:val="000000"/>
           <w:sz w:val="20"/>
         </w:rPr>
-        <w:t xml:space="preserve"> are completed before the store opens by all </w:t>
-      </w:r>
-      <w:proofErr w:type="gramStart"/>
-      <w:r>
-        <w:rPr>
-          <w:rFonts w:ascii="Corbel" w:hAnsi="Corbel" w:cs="Calibri"/>
-          <w:color w:val="000000"/>
-          <w:sz w:val="20"/>
-        </w:rPr>
-        <w:t>staff</w:t>
-      </w:r>
-      <w:proofErr w:type="gramEnd"/>
-      <w:r>
-        <w:rPr>
-          <w:rFonts w:ascii="Corbel" w:hAnsi="Corbel" w:cs="Calibri"/>
-          <w:color w:val="000000"/>
-          <w:sz w:val="20"/>
-        </w:rPr>
-        <w:t xml:space="preserve"> </w:t>
+        <w:t xml:space="preserve"> are completed before the store opens by all staff </w:t>
       </w:r>
     </w:p>
     <w:p>
@@ -2474,18 +2384,8 @@
           <w:color w:val="000000"/>
           <w:sz w:val="20"/>
         </w:rPr>
-        <w:t xml:space="preserve">Ensuring all departments, online orders are complete for the next manager to </w:t>
-      </w:r>
-      <w:proofErr w:type="gramStart"/>
-      <w:r>
-        <w:rPr>
-          <w:rFonts w:ascii="Corbel" w:hAnsi="Corbel" w:cs="Calibri"/>
-          <w:color w:val="000000"/>
-          <w:sz w:val="20"/>
-        </w:rPr>
-        <w:t>attend</w:t>
-      </w:r>
-      <w:proofErr w:type="gramEnd"/>
+        <w:t>Ensuring all departments, online orders are complete for the next manager to attend</w:t>
+      </w:r>
     </w:p>
     <w:p>
       <w:pPr>
@@ -2515,18 +2415,8 @@
           <w:color w:val="000000"/>
           <w:sz w:val="20"/>
         </w:rPr>
-        <w:t xml:space="preserve">correctly </w:t>
-      </w:r>
-      <w:proofErr w:type="gramStart"/>
-      <w:r>
-        <w:rPr>
-          <w:rFonts w:ascii="Corbel" w:hAnsi="Corbel" w:cs="Calibri"/>
-          <w:color w:val="000000"/>
-          <w:sz w:val="20"/>
-        </w:rPr>
-        <w:t>managed</w:t>
-      </w:r>
-      <w:proofErr w:type="gramEnd"/>
+        <w:t>correctly managed</w:t>
+      </w:r>
     </w:p>
     <w:p>
       <w:pPr>
@@ -2825,21 +2715,8 @@
           <w:sz w:val="20"/>
           <w:szCs w:val="20"/>
         </w:rPr>
-        <w:t xml:space="preserve">Providing advice to prospective students at events to open days, offer holder days, and virtual </w:t>
-      </w:r>
-      <w:proofErr w:type="gramStart"/>
-      <w:r>
-        <w:rPr>
-          <w:rFonts w:ascii="Corbel" w:hAnsi="Corbel" w:cs="Calibri"/>
-          <w:b w:val="0"/>
-          <w:bCs/>
-          <w:color w:val="000000"/>
-          <w:sz w:val="20"/>
-          <w:szCs w:val="20"/>
-        </w:rPr>
-        <w:t>events</w:t>
-      </w:r>
-      <w:proofErr w:type="gramEnd"/>
+        <w:t>Providing advice to prospective students at events to open days, offer holder days, and virtual events</w:t>
+      </w:r>
     </w:p>
     <w:p>
       <w:pPr>
@@ -3501,21 +3378,8 @@
           <w:sz w:val="20"/>
           <w:szCs w:val="20"/>
         </w:rPr>
-        <w:t xml:space="preserve">using PHP with </w:t>
-      </w:r>
-      <w:proofErr w:type="spellStart"/>
-      <w:r>
-        <w:rPr>
-          <w:rFonts w:ascii="Corbel" w:hAnsi="Corbel" w:cs="Calibri"/>
-          <w:b w:val="0"/>
-          <w:bCs/>
-          <w:color w:val="000000"/>
-          <w:sz w:val="20"/>
-          <w:szCs w:val="20"/>
-        </w:rPr>
-        <w:t>PHPMyAdmin</w:t>
-      </w:r>
-      <w:proofErr w:type="spellEnd"/>
+        <w:t>using PHP with PHPMyAdmin</w:t>
+      </w:r>
       <w:r>
         <w:rPr>
           <w:rFonts w:ascii="Corbel" w:hAnsi="Corbel" w:cs="Calibri"/>
@@ -3623,21 +3487,8 @@
           <w:sz w:val="20"/>
           <w:szCs w:val="20"/>
         </w:rPr>
-        <w:t xml:space="preserve">Holding weekly </w:t>
-      </w:r>
-      <w:proofErr w:type="gramStart"/>
-      <w:r>
-        <w:rPr>
-          <w:rFonts w:ascii="Corbel" w:hAnsi="Corbel" w:cs="Calibri"/>
-          <w:b w:val="0"/>
-          <w:bCs/>
-          <w:color w:val="000000"/>
-          <w:sz w:val="20"/>
-          <w:szCs w:val="20"/>
-        </w:rPr>
-        <w:t>meeting</w:t>
-      </w:r>
-      <w:proofErr w:type="gramEnd"/>
+        <w:t>Holding weekly meeting</w:t>
+      </w:r>
       <w:r>
         <w:rPr>
           <w:rFonts w:ascii="Corbel" w:hAnsi="Corbel" w:cs="Calibri"/>
@@ -4071,20 +3922,8 @@
           <w:sz w:val="20"/>
           <w:szCs w:val="20"/>
         </w:rPr>
-        <w:t xml:space="preserve">Ensuring any client’s software is correct by matching requirements that have been </w:t>
-      </w:r>
-      <w:proofErr w:type="gramStart"/>
-      <w:r>
-        <w:rPr>
-          <w:rFonts w:ascii="Corbel" w:hAnsi="Corbel" w:cs="Calibri"/>
-          <w:b w:val="0"/>
-          <w:color w:val="000000"/>
-          <w:sz w:val="20"/>
-          <w:szCs w:val="20"/>
-        </w:rPr>
-        <w:t>stated</w:t>
-      </w:r>
-      <w:proofErr w:type="gramEnd"/>
+        <w:t>Ensuring any client’s software is correct by matching requirements that have been stated</w:t>
+      </w:r>
     </w:p>
     <w:p>
       <w:pPr>
@@ -4109,21 +3948,8 @@
           <w:sz w:val="20"/>
           <w:szCs w:val="20"/>
         </w:rPr>
-        <w:t xml:space="preserve">Ensuring that all areas are tested before presenting to the </w:t>
-      </w:r>
-      <w:proofErr w:type="gramStart"/>
-      <w:r>
-        <w:rPr>
-          <w:rFonts w:ascii="Corbel" w:hAnsi="Corbel" w:cs="Calibri"/>
-          <w:b w:val="0"/>
-          <w:bCs/>
-          <w:color w:val="000000"/>
-          <w:sz w:val="20"/>
-          <w:szCs w:val="20"/>
-        </w:rPr>
-        <w:t>client</w:t>
-      </w:r>
-      <w:proofErr w:type="gramEnd"/>
+        <w:t>Ensuring that all areas are tested before presenting to the client</w:t>
+      </w:r>
     </w:p>
     <w:p>
       <w:pPr>
@@ -4148,21 +3974,8 @@
           <w:sz w:val="20"/>
           <w:szCs w:val="20"/>
         </w:rPr>
-        <w:t xml:space="preserve">Flexibility is shown by adapting to the programme language </w:t>
-      </w:r>
-      <w:proofErr w:type="gramStart"/>
-      <w:r>
-        <w:rPr>
-          <w:rFonts w:ascii="Corbel" w:hAnsi="Corbel" w:cs="Calibri"/>
-          <w:b w:val="0"/>
-          <w:bCs/>
-          <w:color w:val="000000"/>
-          <w:sz w:val="20"/>
-          <w:szCs w:val="20"/>
-        </w:rPr>
-        <w:t>selected</w:t>
-      </w:r>
-      <w:proofErr w:type="gramEnd"/>
+        <w:t>Flexibility is shown by adapting to the programme language selected</w:t>
+      </w:r>
     </w:p>
     <w:p>
       <w:pPr>
@@ -4187,21 +4000,8 @@
           <w:sz w:val="20"/>
           <w:szCs w:val="20"/>
         </w:rPr>
-        <w:t xml:space="preserve">Ensuring that all areas are met and discussed with the </w:t>
-      </w:r>
-      <w:proofErr w:type="gramStart"/>
-      <w:r>
-        <w:rPr>
-          <w:rFonts w:ascii="Corbel" w:hAnsi="Corbel" w:cs="Calibri"/>
-          <w:b w:val="0"/>
-          <w:bCs/>
-          <w:color w:val="000000"/>
-          <w:sz w:val="20"/>
-          <w:szCs w:val="20"/>
-        </w:rPr>
-        <w:t>client</w:t>
-      </w:r>
-      <w:proofErr w:type="gramEnd"/>
+        <w:t>Ensuring that all areas are met and discussed with the client</w:t>
+      </w:r>
     </w:p>
     <w:p>
       <w:pPr>
@@ -4739,21 +4539,8 @@
           <w:sz w:val="20"/>
           <w:szCs w:val="20"/>
         </w:rPr>
-        <w:t xml:space="preserve"> with cost-effective </w:t>
-      </w:r>
-      <w:proofErr w:type="gramStart"/>
-      <w:r>
-        <w:rPr>
-          <w:rFonts w:ascii="Corbel" w:hAnsi="Corbel" w:cs="Calibri"/>
-          <w:b w:val="0"/>
-          <w:bCs/>
-          <w:color w:val="000000"/>
-          <w:sz w:val="20"/>
-          <w:szCs w:val="20"/>
-        </w:rPr>
-        <w:t>methods</w:t>
-      </w:r>
-      <w:proofErr w:type="gramEnd"/>
+        <w:t xml:space="preserve"> with cost-effective methods</w:t>
+      </w:r>
     </w:p>
     <w:p>
       <w:pPr>
@@ -4837,18 +4624,8 @@
           <w:sz w:val="2"/>
           <w:szCs w:val="2"/>
         </w:rPr>
-        <w:t xml:space="preserve">C#, , C#, , C#, , C#, , C#, , C#, , C#, , C#, , C#, , C#, , C#, , C#,  C#, , C#, , C#, , C#, , C#, , C#, , C#, , C#, , C#, , C#, , C#, , C#, , C#, , C#, , C#, , C#, , C#, , C#, , C#, , C#, , C#, , C#, , C#, C#, , C#, , C#, , C#, , C#, , C#, , C#, , C#, , C#, , C#, , C#, , C#, , C#, , C#, , C#, , C#, , C#, , C#, , C#, , C#, , C#, , C#, , C#, C#, , C#, , C#, , C#, , C#, , C#, , C#, , C#, , C#, , C#, , C#, , C#, , C#, , C#, , C#, , C#, , C#, , C#, , C#, , C#, , C#, , C#, , C#, Web Developer , Web Developer, Web Developer, Web Developer, Web Developer, Web Developer, Web Developer, Web Developer, Web Developer, Web Developer, Web Developer, Web Developer, Web Developer, Web Developer, Web Developer, Web Developer, Web Developer, Web Developer, Web Developer, Web Developer, Web Developer, Web Developer, Web Developer, Web Developer, Web Developer, Web Developer, Web Developer, Web Developer, Web Developer, Web Developer, Web Developer, Web Developer, Web Developer, Web Developer, Web Developer, Web Developer, Android , Android, Android, Android, Android, Android, Android, Android, Android, Android, Android, Android, Android, Android, Android, Android, Android, Android, Android, Android, Android, Android, Android, Android, Android, Android, Android, Android, Android, Android, Android, Android, Android, Android, Android, Android, Android, Android, Android, Android, Android, Android, Android, Android, Android, Android, Android, Android, Android, Android, Android, Android, Android, Android, Junior, Junior, Junior, Junior, Junior, Junior, Junior, Junior, Junior, Junior, Junior, Junior, Junior, Junior, Junior, Junior, Junior, Junior, Junior, Junior, Junior, Junior, Junior, Junior, Junior, Junior, Junior, Junior, Junior, Junior, Junior, Junior, Junior, Junior, Junior, Junior, Junior, Junior, Junior, Junior, Junior, Junior, Junior, Software , Software, Software, Software, Software, Software, Software, Software, Software, Software, Software, Software, Software, Software, Software, Software, Software, Software, Software, Software, Software, Software, Software, Software, Software, Software, Software, Software, Software, Software, Software, Software, Software, Software, Software, Software, Software, Software, Software, Software, Software, Software, Software, Software, Software, Software, Software, Software, Software, Software, Software, Agile, Agile, Agile, Agile, Agile, Agile, Agile, Agile, Agile, Agile, Agile, Agile, Agile, Agile, Agile, Agile, Agile, Agile, Agile, Agile, Agile, Agile, Agile, Agile, Agile, Agile, Agile, Agile, Agile, Agile, Agile, Agile, Agile, Agile, Agile, Agile, Agile, Agile, Agile, Agile, Agile, Agile, Agile, Agile, Agile, Agile, Agile, Agile, Agile, Agile, Agile, Agile, Agile, Agile, Agile, Agile, Agile, Agile, Agile, Agile, Agile, Agile, Agile, Agile, Agile, Agile, Agile, Agile, Agile, SAP, SAP, SAP, SAP, SAP, SAP, SAP, SAP, SAP, SAP, SAP, SAP, SAP, SAP, SAP, SAP, SAP, SAP, SAP, SAP, SAP, SAP, SAP, SAP, SAP, SAP, SAP, SAP, SAP, SAP, SAP, SAP, SAP, SAP, SAP, SAP, SAP, SAP, SAP, Agile, Recruitment, Recruitment, Recruitment, Recruitment, Recruitment, Recruitment, Recruitment, Recruitment, Recruitment, Recruitment, Recruitment, Recruitment, Recruitment, Recruitment, Recruitment, Recruitment, Recruitment, Recruitment, Recruitment, Recruitment, Recruitment, Recruitment, Recruitment, Recruitment, Recruitment, Recruitment, Business, Business, Business, Business, Business, Business, Business, Business, Business, Business, Business, Business, Business, Business, Business, Business, Business, Business, Business, Business, Business, Business, Business, Business, Business, Business, Business, Business, </w:t>
-      </w:r>
-      <w:proofErr w:type="spellStart"/>
-      <w:r>
-        <w:rPr>
-          <w:color w:val="FFFFFF" w:themeColor="background1"/>
-          <w:sz w:val="2"/>
-          <w:szCs w:val="2"/>
-        </w:rPr>
-        <w:t>Busin</w:t>
-      </w:r>
-      <w:proofErr w:type="spellEnd"/>
+        <w:t>C#, , C#, , C#, , C#, , C#, , C#, , C#, , C#, , C#, , C#, , C#, , C#,  C#, , C#, , C#, , C#, , C#, , C#, , C#, , C#, , C#, , C#, , C#, , C#, , C#, , C#, , C#, , C#, , C#, , C#, , C#, , C#, , C#, , C#, , C#, C#, , C#, , C#, , C#, , C#, , C#, , C#, , C#, , C#, , C#, , C#, , C#, , C#, , C#, , C#, , C#, , C#, , C#, , C#, , C#, , C#, , C#, , C#, C#, , C#, , C#, , C#, , C#, , C#, , C#, , C#, , C#, , C#, , C#, , C#, , C#, , C#, , C#, , C#, , C#, , C#, , C#, , C#, , C#, , C#, , C#, Web Developer , Web Developer, Web Developer, Web Developer, Web Developer, Web Developer, Web Developer, Web Developer, Web Developer, Web Developer, Web Developer, Web Developer, Web Developer, Web Developer, Web Developer, Web Developer, Web Developer, Web Developer, Web Developer, Web Developer, Web Developer, Web Developer, Web Developer, Web Developer, Web Developer, Web Developer, Web Developer, Web Developer, Web Developer, Web Developer, Web Developer, Web Developer, Web Developer, Web Developer, Web Developer, Web Developer, Android , Android, Android, Android, Android, Android, Android, Android, Android, Android, Android, Android, Android, Android, Android, Android, Android, Android, Android, Android, Android, Android, Android, Android, Android, Android, Android, Android, Android, Android, Android, Android, Android, Android, Android, Android, Android, Android, Android, Android, Android, Android, Android, Android, Android, Android, Android, Android, Android, Android, Android, Android, Android, Android, Junior, Junior, Junior, Junior, Junior, Junior, Junior, Junior, Junior, Junior, Junior, Junior, Junior, Junior, Junior, Junior, Junior, Junior, Junior, Junior, Junior, Junior, Junior, Junior, Junior, Junior, Junior, Junior, Junior, Junior, Junior, Junior, Junior, Junior, Junior, Junior, Junior, Junior, Junior, Junior, Junior, Junior, Junior, Software , Software, Software, Software, Software, Software, Software, Software, Software, Software, Software, Software, Software, Software, Software, Software, Software, Software, Software, Software, Software, Software, Software, Software, Software, Software, Software, Software, Software, Software, Software, Software, Software, Software, Software, Software, Software, Software, Software, Software, Software, Software, Software, Software, Software, Software, Software, Software, Software, Software, Software, Agile, Agile, Agile, Agile, Agile, Agile, Agile, Agile, Agile, Agile, Agile, Agile, Agile, Agile, Agile, Agile, Agile, Agile, Agile, Agile, Agile, Agile, Agile, Agile, Agile, Agile, Agile, Agile, Agile, Agile, Agile, Agile, Agile, Agile, Agile, Agile, Agile, Agile, Agile, Agile, Agile, Agile, Agile, Agile, Agile, Agile, Agile, Agile, Agile, Agile, Agile, Agile, Agile, Agile, Agile, Agile, Agile, Agile, Agile, Agile, Agile, Agile, Agile, Agile, Agile, Agile, Agile, Agile, Agile, SAP, SAP, SAP, SAP, SAP, SAP, SAP, SAP, SAP, SAP, SAP, SAP, SAP, SAP, SAP, SAP, SAP, SAP, SAP, SAP, SAP, SAP, SAP, SAP, SAP, SAP, SAP, SAP, SAP, SAP, SAP, SAP, SAP, SAP, SAP, SAP, SAP, SAP, SAP, Agile, Recruitment, Recruitment, Recruitment, Recruitment, Recruitment, Recruitment, Recruitment, Recruitment, Recruitment, Recruitment, Recruitment, Recruitment, Recruitment, Recruitment, Recruitment, Recruitment, Recruitment, Recruitment, Recruitment, Recruitment, Recruitment, Recruitment, Recruitment, Recruitment, Recruitment, Recruitment, Business, Business, Business, Business, Business, Business, Business, Business, Business, Business, Business, Business, Business, Business, Business, Business, Business, Business, Business, Business, Business, Business, Business, Business, Business, Business, Business, Business, Busin</w:t>
+      </w:r>
     </w:p>
     <w:p>
       <w:pPr>
@@ -5103,19 +4880,8 @@
           <w:szCs w:val="20"/>
           <w:shd w:val="clear" w:color="auto" w:fill="FFFFFF"/>
         </w:rPr>
-        <w:t xml:space="preserve">Maintaining the department up to a good standard and to be cleaned by the end of the </w:t>
-      </w:r>
-      <w:proofErr w:type="gramStart"/>
-      <w:r>
-        <w:rPr>
-          <w:rFonts w:ascii="Corbel" w:hAnsi="Corbel" w:cs="Segoe UI"/>
-          <w:sz w:val="20"/>
-          <w:szCs w:val="20"/>
-          <w:shd w:val="clear" w:color="auto" w:fill="FFFFFF"/>
-        </w:rPr>
-        <w:t>day</w:t>
-      </w:r>
-      <w:proofErr w:type="gramEnd"/>
+        <w:t>Maintaining the department up to a good standard and to be cleaned by the end of the day</w:t>
+      </w:r>
     </w:p>
     <w:p>
       <w:pPr>
@@ -5139,19 +4905,8 @@
           <w:szCs w:val="20"/>
           <w:shd w:val="clear" w:color="auto" w:fill="FFFFFF"/>
         </w:rPr>
-        <w:t xml:space="preserve">Occasionally helping to open the store and close the </w:t>
-      </w:r>
-      <w:proofErr w:type="gramStart"/>
-      <w:r>
-        <w:rPr>
-          <w:rFonts w:ascii="Corbel" w:hAnsi="Corbel" w:cs="Segoe UI"/>
-          <w:sz w:val="20"/>
-          <w:szCs w:val="20"/>
-          <w:shd w:val="clear" w:color="auto" w:fill="FFFFFF"/>
-        </w:rPr>
-        <w:t>store</w:t>
-      </w:r>
-      <w:proofErr w:type="gramEnd"/>
+        <w:t>Occasionally helping to open the store and close the store</w:t>
+      </w:r>
     </w:p>
     <w:p>
       <w:pPr>
@@ -5175,19 +4930,8 @@
           <w:szCs w:val="20"/>
           <w:shd w:val="clear" w:color="auto" w:fill="FFFFFF"/>
         </w:rPr>
-        <w:t xml:space="preserve">Stocking shelves and stands with merchandise whilst keeping the store </w:t>
-      </w:r>
-      <w:proofErr w:type="gramStart"/>
-      <w:r>
-        <w:rPr>
-          <w:rFonts w:ascii="Corbel" w:hAnsi="Corbel" w:cs="Segoe UI"/>
-          <w:sz w:val="20"/>
-          <w:szCs w:val="20"/>
-          <w:shd w:val="clear" w:color="auto" w:fill="FFFFFF"/>
-        </w:rPr>
-        <w:t>tidy</w:t>
-      </w:r>
-      <w:proofErr w:type="gramEnd"/>
+        <w:t>Stocking shelves and stands with merchandise whilst keeping the store tidy</w:t>
+      </w:r>
     </w:p>
     <w:p>
       <w:pPr>
@@ -5468,17 +5212,8 @@
           <w:rFonts w:ascii="Corbel" w:hAnsi="Corbel"/>
           <w:sz w:val="20"/>
         </w:rPr>
-        <w:t xml:space="preserve"> awareness using NFC </w:t>
-      </w:r>
-      <w:proofErr w:type="gramStart"/>
-      <w:r>
-        <w:rPr>
-          <w:rFonts w:ascii="Corbel" w:hAnsi="Corbel"/>
-          <w:sz w:val="20"/>
-        </w:rPr>
-        <w:t>tags</w:t>
-      </w:r>
-      <w:proofErr w:type="gramEnd"/>
+        <w:t xml:space="preserve"> awareness using NFC tags</w:t>
+      </w:r>
     </w:p>
     <w:p>
       <w:pPr>
@@ -5563,7 +5298,6 @@
         </w:rPr>
         <w:t xml:space="preserve"> and </w:t>
       </w:r>
-      <w:proofErr w:type="gramStart"/>
       <w:r>
         <w:rPr>
           <w:rFonts w:ascii="Corbel" w:hAnsi="Corbel"/>
@@ -5573,7 +5307,6 @@
         </w:rPr>
         <w:t>debugging</w:t>
       </w:r>
-      <w:proofErr w:type="gramEnd"/>
     </w:p>
     <w:p>
       <w:pPr>
@@ -5641,17 +5374,8 @@
           <w:rFonts w:ascii="Corbel" w:hAnsi="Corbel"/>
           <w:sz w:val="20"/>
         </w:rPr>
-        <w:t xml:space="preserve"> to create and reuse </w:t>
-      </w:r>
-      <w:proofErr w:type="gramStart"/>
-      <w:r>
-        <w:rPr>
-          <w:rFonts w:ascii="Corbel" w:hAnsi="Corbel"/>
-          <w:sz w:val="20"/>
-        </w:rPr>
-        <w:t>libraries</w:t>
-      </w:r>
-      <w:proofErr w:type="gramEnd"/>
+        <w:t xml:space="preserve"> to create and reuse libraries</w:t>
+      </w:r>
     </w:p>
     <w:p>
       <w:pPr>
@@ -5784,7 +5508,6 @@
         </w:rPr>
         <w:t xml:space="preserve">PhoneGap </w:t>
       </w:r>
-      <w:proofErr w:type="gramStart"/>
       <w:r>
         <w:rPr>
           <w:rFonts w:ascii="Corbel" w:hAnsi="Corbel"/>
@@ -5792,7 +5515,6 @@
         </w:rPr>
         <w:t>too</w:t>
       </w:r>
-      <w:proofErr w:type="gramEnd"/>
     </w:p>
     <w:p>
       <w:pPr>
@@ -5922,7 +5644,6 @@
         </w:rPr>
         <w:t xml:space="preserve"> and </w:t>
       </w:r>
-      <w:proofErr w:type="gramStart"/>
       <w:r>
         <w:rPr>
           <w:rFonts w:ascii="Corbel" w:hAnsi="Corbel"/>
@@ -5932,7 +5653,6 @@
         </w:rPr>
         <w:t>debugging</w:t>
       </w:r>
-      <w:proofErr w:type="gramEnd"/>
     </w:p>
     <w:p>
       <w:pPr>
@@ -6042,17 +5762,8 @@
           <w:rFonts w:ascii="Corbel" w:hAnsi="Corbel"/>
           <w:sz w:val="20"/>
         </w:rPr>
-        <w:t xml:space="preserve">platform for booking </w:t>
-      </w:r>
-      <w:proofErr w:type="gramStart"/>
-      <w:r>
-        <w:rPr>
-          <w:rFonts w:ascii="Corbel" w:hAnsi="Corbel"/>
-          <w:sz w:val="20"/>
-        </w:rPr>
-        <w:t>event</w:t>
-      </w:r>
-      <w:proofErr w:type="gramEnd"/>
+        <w:t>platform for booking event</w:t>
+      </w:r>
     </w:p>
     <w:p>
       <w:pPr>
@@ -7259,23 +6970,7 @@
           <w:rFonts w:ascii="Corbel" w:hAnsi="Corbel"/>
           <w:sz w:val="20"/>
         </w:rPr>
-        <w:t xml:space="preserve"> Enjoying being part of </w:t>
-      </w:r>
-      <w:proofErr w:type="spellStart"/>
-      <w:r>
-        <w:rPr>
-          <w:rFonts w:ascii="Corbel" w:hAnsi="Corbel"/>
-          <w:sz w:val="20"/>
-        </w:rPr>
-        <w:t>CompSoc</w:t>
-      </w:r>
-      <w:proofErr w:type="spellEnd"/>
-      <w:r>
-        <w:rPr>
-          <w:rFonts w:ascii="Corbel" w:hAnsi="Corbel"/>
-          <w:sz w:val="20"/>
-        </w:rPr>
-        <w:t xml:space="preserve"> Society</w:t>
+        <w:t xml:space="preserve"> Enjoying being part of CompSoc Society</w:t>
       </w:r>
       <w:r>
         <w:rPr>

</xml_diff>